<commit_message>
Unit 5 Almost Complete
</commit_message>
<xml_diff>
--- a/ASP.NET Core Razor Pages with EF Core/Section 5 - EF Core with Razor Pages - Create Complex Data Model.docx
+++ b/ASP.NET Core Razor Pages with EF Core/Section 5 - EF Core with Razor Pages - Create Complex Data Model.docx
@@ -1,6 +1,6 @@
 
 <file path=word/document.xml><?xml version="1.0" encoding="utf-8"?>
-<w:document xmlns:wpc="http://schemas.microsoft.com/office/word/2010/wordprocessingCanvas" xmlns:cx="http://schemas.microsoft.com/office/drawing/2014/chartex" xmlns:cx1="http://schemas.microsoft.com/office/drawing/2015/9/8/chartex" xmlns:mc="http://schemas.openxmlformats.org/markup-compatibility/2006" xmlns:o="urn:schemas-microsoft-com:office:office" xmlns:r="http://schemas.openxmlformats.org/officeDocument/2006/relationships" xmlns:m="http://schemas.openxmlformats.org/officeDocument/2006/math" xmlns:v="urn:schemas-microsoft-com:vml" xmlns:wp14="http://schemas.microsoft.com/office/word/2010/wordprocessingDrawing" xmlns:wp="http://schemas.openxmlformats.org/drawingml/2006/wordprocessingDrawing" xmlns:w10="urn:schemas-microsoft-com:office:word" xmlns:w="http://schemas.openxmlformats.org/wordprocessingml/2006/main" xmlns:w14="http://schemas.microsoft.com/office/word/2010/wordml" xmlns:w15="http://schemas.microsoft.com/office/word/2012/wordml" xmlns:w16se="http://schemas.microsoft.com/office/word/2015/wordml/symex" xmlns:wpg="http://schemas.microsoft.com/office/word/2010/wordprocessingGroup" xmlns:wpi="http://schemas.microsoft.com/office/word/2010/wordprocessingInk" xmlns:wne="http://schemas.microsoft.com/office/word/2006/wordml" xmlns:wps="http://schemas.microsoft.com/office/word/2010/wordprocessingShape" mc:Ignorable="w14 w15 w16se wp14">
+<w:document xmlns:wpc="http://schemas.microsoft.com/office/word/2010/wordprocessingCanvas" xmlns:cx="http://schemas.microsoft.com/office/drawing/2014/chartex" xmlns:cx1="http://schemas.microsoft.com/office/drawing/2015/9/8/chartex" xmlns:cx2="http://schemas.microsoft.com/office/drawing/2015/10/21/chartex" xmlns:cx3="http://schemas.microsoft.com/office/drawing/2016/5/9/chartex" xmlns:cx4="http://schemas.microsoft.com/office/drawing/2016/5/10/chartex" xmlns:cx5="http://schemas.microsoft.com/office/drawing/2016/5/11/chartex" xmlns:cx6="http://schemas.microsoft.com/office/drawing/2016/5/12/chartex" xmlns:cx7="http://schemas.microsoft.com/office/drawing/2016/5/13/chartex" xmlns:cx8="http://schemas.microsoft.com/office/drawing/2016/5/14/chartex" xmlns:mc="http://schemas.openxmlformats.org/markup-compatibility/2006" xmlns:aink="http://schemas.microsoft.com/office/drawing/2016/ink" xmlns:am3d="http://schemas.microsoft.com/office/drawing/2017/model3d" xmlns:o="urn:schemas-microsoft-com:office:office" xmlns:r="http://schemas.openxmlformats.org/officeDocument/2006/relationships" xmlns:m="http://schemas.openxmlformats.org/officeDocument/2006/math" xmlns:v="urn:schemas-microsoft-com:vml" xmlns:wp14="http://schemas.microsoft.com/office/word/2010/wordprocessingDrawing" xmlns:wp="http://schemas.openxmlformats.org/drawingml/2006/wordprocessingDrawing" xmlns:w10="urn:schemas-microsoft-com:office:word" xmlns:w="http://schemas.openxmlformats.org/wordprocessingml/2006/main" xmlns:w14="http://schemas.microsoft.com/office/word/2010/wordml" xmlns:w15="http://schemas.microsoft.com/office/word/2012/wordml" xmlns:w16cid="http://schemas.microsoft.com/office/word/2016/wordml/cid" xmlns:w16se="http://schemas.microsoft.com/office/word/2015/wordml/symex" xmlns:wpg="http://schemas.microsoft.com/office/word/2010/wordprocessingGroup" xmlns:wpi="http://schemas.microsoft.com/office/word/2010/wordprocessingInk" xmlns:wne="http://schemas.microsoft.com/office/word/2006/wordml" xmlns:wps="http://schemas.microsoft.com/office/word/2010/wordprocessingShape" mc:Ignorable="w14 w15 w16se w16cid wp14">
   <w:body>
     <w:p>
       <w:pPr>
@@ -38,7 +38,16 @@
           <w:sz w:val="22"/>
           <w:szCs w:val="22"/>
         </w:rPr>
-        <w:t>the D</w:t>
+        <w:t xml:space="preserve">the </w:t>
+      </w:r>
+      <w:proofErr w:type="spellStart"/>
+      <w:r>
+        <w:rPr>
+          <w:rFonts w:ascii="Calibri" w:hAnsi="Calibri" w:cs="Calibri"/>
+          <w:sz w:val="22"/>
+          <w:szCs w:val="22"/>
+        </w:rPr>
+        <w:t>D</w:t>
       </w:r>
       <w:r>
         <w:rPr>
@@ -54,7 +63,16 @@
           <w:sz w:val="22"/>
           <w:szCs w:val="22"/>
         </w:rPr>
-        <w:t>Type attribute</w:t>
+        <w:t>Type</w:t>
+      </w:r>
+      <w:proofErr w:type="spellEnd"/>
+      <w:r>
+        <w:rPr>
+          <w:rFonts w:ascii="Calibri" w:hAnsi="Calibri" w:cs="Calibri"/>
+          <w:sz w:val="22"/>
+          <w:szCs w:val="22"/>
+        </w:rPr>
+        <w:t xml:space="preserve"> attribute</w:t>
       </w:r>
       <w:r>
         <w:rPr>
@@ -78,6 +96,28 @@
           <w:szCs w:val="22"/>
         </w:rPr>
       </w:pPr>
+      <w:proofErr w:type="spellStart"/>
+      <w:r>
+        <w:rPr>
+          <w:rStyle w:val="Emphasis"/>
+          <w:rFonts w:asciiTheme="minorHAnsi" w:hAnsiTheme="minorHAnsi" w:cstheme="minorHAnsi"/>
+          <w:i w:val="0"/>
+          <w:sz w:val="22"/>
+          <w:szCs w:val="22"/>
+        </w:rPr>
+        <w:t>DataType</w:t>
+      </w:r>
+      <w:proofErr w:type="spellEnd"/>
+      <w:r>
+        <w:rPr>
+          <w:rStyle w:val="Emphasis"/>
+          <w:rFonts w:asciiTheme="minorHAnsi" w:hAnsiTheme="minorHAnsi" w:cstheme="minorHAnsi"/>
+          <w:i w:val="0"/>
+          <w:sz w:val="22"/>
+          <w:szCs w:val="22"/>
+        </w:rPr>
+        <w:t xml:space="preserve"> specifies a data type that’s different from the database’s intrinsic data type.</w:t>
+      </w:r>
     </w:p>
     <w:p>
       <w:pPr>
@@ -121,7 +161,25 @@
           <w:sz w:val="22"/>
           <w:szCs w:val="22"/>
         </w:rPr>
-        <w:t>the relationship between the DataType attribute and HTML5.</w:t>
+        <w:t xml:space="preserve">the relationship between the </w:t>
+      </w:r>
+      <w:proofErr w:type="spellStart"/>
+      <w:r>
+        <w:rPr>
+          <w:rFonts w:ascii="Calibri" w:hAnsi="Calibri" w:cs="Calibri"/>
+          <w:sz w:val="22"/>
+          <w:szCs w:val="22"/>
+        </w:rPr>
+        <w:t>DataType</w:t>
+      </w:r>
+      <w:proofErr w:type="spellEnd"/>
+      <w:r>
+        <w:rPr>
+          <w:rFonts w:ascii="Calibri" w:hAnsi="Calibri" w:cs="Calibri"/>
+          <w:sz w:val="22"/>
+          <w:szCs w:val="22"/>
+        </w:rPr>
+        <w:t xml:space="preserve"> attribute and HTML5.</w:t>
       </w:r>
     </w:p>
     <w:p>
@@ -135,6 +193,14 @@
           <w:szCs w:val="22"/>
         </w:rPr>
       </w:pPr>
+      <w:r>
+        <w:rPr>
+          <w:rFonts w:ascii="Calibri" w:hAnsi="Calibri" w:cs="Calibri"/>
+          <w:sz w:val="22"/>
+          <w:szCs w:val="22"/>
+        </w:rPr>
+        <w:t>Datatype emits an HTML5 data- attributes that HTML5 consumes though they don’t provide built in validation.</w:t>
+      </w:r>
     </w:p>
     <w:p>
       <w:pPr>
@@ -168,16 +234,62 @@
           <w:sz w:val="22"/>
           <w:szCs w:val="22"/>
         </w:rPr>
-        <w:t>The DisplayFormat attribute can be used by itself without the DataType attrib</w:t>
-      </w:r>
-      <w:r>
-        <w:rPr>
-          <w:rFonts w:ascii="Calibri" w:hAnsi="Calibri" w:cs="Calibri"/>
-          <w:sz w:val="22"/>
-          <w:szCs w:val="22"/>
-        </w:rPr>
-        <w:t>ute, but what is the advantage of using DataType</w:t>
-      </w:r>
+        <w:t xml:space="preserve">The </w:t>
+      </w:r>
+      <w:proofErr w:type="spellStart"/>
+      <w:r>
+        <w:rPr>
+          <w:rFonts w:ascii="Calibri" w:hAnsi="Calibri" w:cs="Calibri"/>
+          <w:sz w:val="22"/>
+          <w:szCs w:val="22"/>
+        </w:rPr>
+        <w:t>DisplayFormat</w:t>
+      </w:r>
+      <w:proofErr w:type="spellEnd"/>
+      <w:r>
+        <w:rPr>
+          <w:rFonts w:ascii="Calibri" w:hAnsi="Calibri" w:cs="Calibri"/>
+          <w:sz w:val="22"/>
+          <w:szCs w:val="22"/>
+        </w:rPr>
+        <w:t xml:space="preserve"> attribute can be used by itself without the </w:t>
+      </w:r>
+      <w:proofErr w:type="spellStart"/>
+      <w:r>
+        <w:rPr>
+          <w:rFonts w:ascii="Calibri" w:hAnsi="Calibri" w:cs="Calibri"/>
+          <w:sz w:val="22"/>
+          <w:szCs w:val="22"/>
+        </w:rPr>
+        <w:t>DataType</w:t>
+      </w:r>
+      <w:proofErr w:type="spellEnd"/>
+      <w:r>
+        <w:rPr>
+          <w:rFonts w:ascii="Calibri" w:hAnsi="Calibri" w:cs="Calibri"/>
+          <w:sz w:val="22"/>
+          <w:szCs w:val="22"/>
+        </w:rPr>
+        <w:t xml:space="preserve"> attrib</w:t>
+      </w:r>
+      <w:r>
+        <w:rPr>
+          <w:rFonts w:ascii="Calibri" w:hAnsi="Calibri" w:cs="Calibri"/>
+          <w:sz w:val="22"/>
+          <w:szCs w:val="22"/>
+        </w:rPr>
+        <w:t xml:space="preserve">ute, but what is the advantage of using </w:t>
+      </w:r>
+      <w:proofErr w:type="spellStart"/>
+      <w:r>
+        <w:rPr>
+          <w:rFonts w:ascii="Calibri" w:hAnsi="Calibri" w:cs="Calibri"/>
+          <w:sz w:val="22"/>
+          <w:szCs w:val="22"/>
+        </w:rPr>
+        <w:t>DataType</w:t>
+      </w:r>
+      <w:proofErr w:type="spellEnd"/>
       <w:r>
         <w:rPr>
           <w:rFonts w:ascii="Calibri" w:hAnsi="Calibri" w:cs="Calibri"/>
@@ -198,6 +310,50 @@
           <w:szCs w:val="22"/>
         </w:rPr>
       </w:pPr>
+      <w:r>
+        <w:rPr>
+          <w:rFonts w:ascii="Calibri" w:hAnsi="Calibri" w:cs="Calibri"/>
+          <w:sz w:val="22"/>
+          <w:szCs w:val="22"/>
+        </w:rPr>
+        <w:t xml:space="preserve">The advantage with using </w:t>
+      </w:r>
+      <w:proofErr w:type="spellStart"/>
+      <w:r>
+        <w:rPr>
+          <w:rFonts w:ascii="Calibri" w:hAnsi="Calibri" w:cs="Calibri"/>
+          <w:sz w:val="22"/>
+          <w:szCs w:val="22"/>
+        </w:rPr>
+        <w:t>DataType</w:t>
+      </w:r>
+      <w:proofErr w:type="spellEnd"/>
+      <w:r>
+        <w:rPr>
+          <w:rFonts w:ascii="Calibri" w:hAnsi="Calibri" w:cs="Calibri"/>
+          <w:sz w:val="22"/>
+          <w:szCs w:val="22"/>
+        </w:rPr>
+        <w:t xml:space="preserve"> is </w:t>
+      </w:r>
+      <w:proofErr w:type="gramStart"/>
+      <w:r>
+        <w:rPr>
+          <w:rFonts w:ascii="Calibri" w:hAnsi="Calibri" w:cs="Calibri"/>
+          <w:sz w:val="22"/>
+          <w:szCs w:val="22"/>
+        </w:rPr>
+        <w:t>that  the</w:t>
+      </w:r>
+      <w:proofErr w:type="gramEnd"/>
+      <w:r>
+        <w:rPr>
+          <w:rFonts w:ascii="Calibri" w:hAnsi="Calibri" w:cs="Calibri"/>
+          <w:sz w:val="22"/>
+          <w:szCs w:val="22"/>
+        </w:rPr>
+        <w:t xml:space="preserve"> browser can enable HTML5 features and by default the browser will display the correct data format based on locale.</w:t>
+      </w:r>
     </w:p>
     <w:p>
       <w:pPr>
@@ -269,6 +425,46 @@
           <w:szCs w:val="22"/>
         </w:rPr>
       </w:pPr>
+      <w:r>
+        <w:rPr>
+          <w:noProof/>
+        </w:rPr>
+        <w:drawing>
+          <wp:inline distT="0" distB="0" distL="0" distR="0" wp14:anchorId="6E50C007" wp14:editId="459CC4ED">
+            <wp:extent cx="5943600" cy="2831465"/>
+            <wp:effectExtent l="0" t="0" r="0" b="6985"/>
+            <wp:docPr id="1" name="Picture 1"/>
+            <wp:cNvGraphicFramePr>
+              <a:graphicFrameLocks xmlns:a="http://schemas.openxmlformats.org/drawingml/2006/main" noChangeAspect="1"/>
+            </wp:cNvGraphicFramePr>
+            <a:graphic xmlns:a="http://schemas.openxmlformats.org/drawingml/2006/main">
+              <a:graphicData uri="http://schemas.openxmlformats.org/drawingml/2006/picture">
+                <pic:pic xmlns:pic="http://schemas.openxmlformats.org/drawingml/2006/picture">
+                  <pic:nvPicPr>
+                    <pic:cNvPr id="1" name=""/>
+                    <pic:cNvPicPr/>
+                  </pic:nvPicPr>
+                  <pic:blipFill>
+                    <a:blip r:embed="rId7"/>
+                    <a:stretch>
+                      <a:fillRect/>
+                    </a:stretch>
+                  </pic:blipFill>
+                  <pic:spPr>
+                    <a:xfrm>
+                      <a:off x="0" y="0"/>
+                      <a:ext cx="5943600" cy="2831465"/>
+                    </a:xfrm>
+                    <a:prstGeom prst="rect">
+                      <a:avLst/>
+                    </a:prstGeom>
+                  </pic:spPr>
+                </pic:pic>
+              </a:graphicData>
+            </a:graphic>
+          </wp:inline>
+        </w:drawing>
+      </w:r>
     </w:p>
     <w:p>
       <w:pPr>
@@ -290,7 +486,43 @@
           <w:sz w:val="22"/>
           <w:szCs w:val="22"/>
         </w:rPr>
-        <w:t>Do a screen print of the Create Student page demonstrating the editing capabilities of the StringLength and RegularExpression attributes applied to the first and last name fields.</w:t>
+        <w:t xml:space="preserve">Do a screen print of the Create Student page demonstrating the editing capabilities of the </w:t>
+      </w:r>
+      <w:proofErr w:type="spellStart"/>
+      <w:r>
+        <w:rPr>
+          <w:rFonts w:ascii="Calibri" w:hAnsi="Calibri" w:cs="Calibri"/>
+          <w:sz w:val="22"/>
+          <w:szCs w:val="22"/>
+        </w:rPr>
+        <w:t>StringLength</w:t>
+      </w:r>
+      <w:proofErr w:type="spellEnd"/>
+      <w:r>
+        <w:rPr>
+          <w:rFonts w:ascii="Calibri" w:hAnsi="Calibri" w:cs="Calibri"/>
+          <w:sz w:val="22"/>
+          <w:szCs w:val="22"/>
+        </w:rPr>
+        <w:t xml:space="preserve"> and </w:t>
+      </w:r>
+      <w:proofErr w:type="spellStart"/>
+      <w:r>
+        <w:rPr>
+          <w:rFonts w:ascii="Calibri" w:hAnsi="Calibri" w:cs="Calibri"/>
+          <w:sz w:val="22"/>
+          <w:szCs w:val="22"/>
+        </w:rPr>
+        <w:t>RegularExpression</w:t>
+      </w:r>
+      <w:proofErr w:type="spellEnd"/>
+      <w:r>
+        <w:rPr>
+          <w:rFonts w:ascii="Calibri" w:hAnsi="Calibri" w:cs="Calibri"/>
+          <w:sz w:val="22"/>
+          <w:szCs w:val="22"/>
+        </w:rPr>
+        <w:t xml:space="preserve"> attributes applied to the first and last name fields.</w:t>
       </w:r>
     </w:p>
     <w:p>
@@ -300,6 +532,47 @@
           <w:rFonts w:ascii="Calibri" w:hAnsi="Calibri" w:cs="Calibri"/>
         </w:rPr>
       </w:pPr>
+      <w:r>
+        <w:rPr>
+          <w:noProof/>
+        </w:rPr>
+        <w:lastRenderedPageBreak/>
+        <w:drawing>
+          <wp:inline distT="0" distB="0" distL="0" distR="0" wp14:anchorId="490E62A3" wp14:editId="394D65F7">
+            <wp:extent cx="5943600" cy="3533140"/>
+            <wp:effectExtent l="0" t="0" r="0" b="0"/>
+            <wp:docPr id="2" name="Picture 2"/>
+            <wp:cNvGraphicFramePr>
+              <a:graphicFrameLocks xmlns:a="http://schemas.openxmlformats.org/drawingml/2006/main" noChangeAspect="1"/>
+            </wp:cNvGraphicFramePr>
+            <a:graphic xmlns:a="http://schemas.openxmlformats.org/drawingml/2006/main">
+              <a:graphicData uri="http://schemas.openxmlformats.org/drawingml/2006/picture">
+                <pic:pic xmlns:pic="http://schemas.openxmlformats.org/drawingml/2006/picture">
+                  <pic:nvPicPr>
+                    <pic:cNvPr id="1" name=""/>
+                    <pic:cNvPicPr/>
+                  </pic:nvPicPr>
+                  <pic:blipFill>
+                    <a:blip r:embed="rId8"/>
+                    <a:stretch>
+                      <a:fillRect/>
+                    </a:stretch>
+                  </pic:blipFill>
+                  <pic:spPr>
+                    <a:xfrm>
+                      <a:off x="0" y="0"/>
+                      <a:ext cx="5943600" cy="3533140"/>
+                    </a:xfrm>
+                    <a:prstGeom prst="rect">
+                      <a:avLst/>
+                    </a:prstGeom>
+                  </pic:spPr>
+                </pic:pic>
+              </a:graphicData>
+            </a:graphic>
+          </wp:inline>
+        </w:drawing>
+      </w:r>
     </w:p>
     <w:p>
       <w:pPr>
@@ -343,6 +616,14 @@
           <w:szCs w:val="22"/>
         </w:rPr>
       </w:pPr>
+      <w:r>
+        <w:rPr>
+          <w:rFonts w:ascii="Calibri" w:eastAsiaTheme="minorHAnsi" w:hAnsi="Calibri" w:cs="Calibri"/>
+          <w:sz w:val="22"/>
+          <w:szCs w:val="22"/>
+        </w:rPr>
+        <w:t>Display</w:t>
+      </w:r>
     </w:p>
     <w:p>
       <w:pPr>
@@ -390,6 +671,14 @@
           <w:szCs w:val="22"/>
         </w:rPr>
       </w:pPr>
+      <w:r>
+        <w:rPr>
+          <w:rFonts w:ascii="Calibri" w:hAnsi="Calibri" w:cs="Calibri"/>
+          <w:sz w:val="22"/>
+          <w:szCs w:val="22"/>
+        </w:rPr>
+        <w:t>To update your data base to match that new model.</w:t>
+      </w:r>
     </w:p>
     <w:p>
       <w:pPr>
@@ -471,6 +760,14 @@
           <w:szCs w:val="22"/>
         </w:rPr>
       </w:pPr>
+      <w:r>
+        <w:rPr>
+          <w:rFonts w:ascii="Calibri" w:eastAsiaTheme="minorHAnsi" w:hAnsi="Calibri" w:cs="Calibri"/>
+          <w:sz w:val="22"/>
+          <w:szCs w:val="22"/>
+        </w:rPr>
+        <w:t>When the values are already unable to be set to null or have a minimum length.</w:t>
+      </w:r>
     </w:p>
     <w:p>
       <w:pPr>
@@ -518,6 +815,32 @@
           <w:szCs w:val="22"/>
         </w:rPr>
       </w:pPr>
+      <w:r>
+        <w:rPr>
+          <w:rFonts w:ascii="Calibri" w:hAnsi="Calibri" w:cs="Calibri"/>
+          <w:sz w:val="22"/>
+          <w:szCs w:val="22"/>
+        </w:rPr>
+        <w:t xml:space="preserve">You may add a </w:t>
+      </w:r>
+      <w:proofErr w:type="spellStart"/>
+      <w:r>
+        <w:rPr>
+          <w:rFonts w:ascii="Calibri" w:hAnsi="Calibri" w:cs="Calibri"/>
+          <w:sz w:val="22"/>
+          <w:szCs w:val="22"/>
+        </w:rPr>
+        <w:t>Minimun</w:t>
+      </w:r>
+      <w:proofErr w:type="spellEnd"/>
+      <w:r>
+        <w:rPr>
+          <w:rFonts w:ascii="Calibri" w:hAnsi="Calibri" w:cs="Calibri"/>
+          <w:sz w:val="22"/>
+          <w:szCs w:val="22"/>
+        </w:rPr>
+        <w:t xml:space="preserve"> length to the String length attribute.</w:t>
+      </w:r>
     </w:p>
     <w:p>
       <w:pPr>
@@ -573,6 +896,14 @@
           <w:szCs w:val="22"/>
         </w:rPr>
       </w:pPr>
+      <w:r>
+        <w:rPr>
+          <w:rFonts w:ascii="Calibri" w:hAnsi="Calibri" w:cs="Calibri"/>
+          <w:sz w:val="22"/>
+          <w:szCs w:val="22"/>
+        </w:rPr>
+        <w:t>Through creating a matching HashSet&lt;T&gt; To the Collection&lt;T&gt;</w:t>
+      </w:r>
     </w:p>
     <w:p>
       <w:pPr>
@@ -620,6 +951,32 @@
           <w:szCs w:val="22"/>
         </w:rPr>
       </w:pPr>
+      <w:r>
+        <w:rPr>
+          <w:rFonts w:ascii="Calibri" w:hAnsi="Calibri" w:cs="Calibri"/>
+          <w:sz w:val="22"/>
+          <w:szCs w:val="22"/>
+        </w:rPr>
+        <w:t xml:space="preserve">When the property name is something other than ID or </w:t>
+      </w:r>
+      <w:proofErr w:type="spellStart"/>
+      <w:r>
+        <w:rPr>
+          <w:rFonts w:ascii="Calibri" w:hAnsi="Calibri" w:cs="Calibri"/>
+          <w:sz w:val="22"/>
+          <w:szCs w:val="22"/>
+        </w:rPr>
+        <w:t>ClassNameID</w:t>
+      </w:r>
+      <w:proofErr w:type="spellEnd"/>
+      <w:r>
+        <w:rPr>
+          <w:rFonts w:ascii="Calibri" w:hAnsi="Calibri" w:cs="Calibri"/>
+          <w:sz w:val="22"/>
+          <w:szCs w:val="22"/>
+        </w:rPr>
+        <w:t>.</w:t>
+      </w:r>
     </w:p>
     <w:p>
       <w:pPr>
@@ -667,6 +1024,14 @@
           <w:szCs w:val="22"/>
         </w:rPr>
       </w:pPr>
+      <w:r>
+        <w:rPr>
+          <w:rFonts w:ascii="Calibri" w:hAnsi="Calibri" w:cs="Calibri"/>
+          <w:sz w:val="22"/>
+          <w:szCs w:val="22"/>
+        </w:rPr>
+        <w:t>True</w:t>
+      </w:r>
     </w:p>
     <w:p>
       <w:pPr>
@@ -700,6 +1065,7 @@
           <w:sz w:val="22"/>
           <w:szCs w:val="22"/>
         </w:rPr>
+        <w:lastRenderedPageBreak/>
         <w:t>What is the code to override the de</w:t>
       </w:r>
       <w:r>
@@ -737,6 +1103,227 @@
           <w:rFonts w:eastAsia="Times New Roman" w:cstheme="minorHAnsi"/>
         </w:rPr>
       </w:pPr>
+      <w:proofErr w:type="spellStart"/>
+      <w:r>
+        <w:rPr>
+          <w:rFonts w:eastAsia="Times New Roman" w:cstheme="minorHAnsi"/>
+        </w:rPr>
+        <w:t>modelBuilder.Entity</w:t>
+      </w:r>
+      <w:proofErr w:type="spellEnd"/>
+      <w:r>
+        <w:rPr>
+          <w:rFonts w:eastAsia="Times New Roman" w:cstheme="minorHAnsi"/>
+        </w:rPr>
+        <w:t>&lt;Department</w:t>
+      </w:r>
+      <w:proofErr w:type="gramStart"/>
+      <w:r>
+        <w:rPr>
+          <w:rFonts w:eastAsia="Times New Roman" w:cstheme="minorHAnsi"/>
+        </w:rPr>
+        <w:t>&gt;(</w:t>
+      </w:r>
+      <w:proofErr w:type="gramEnd"/>
+      <w:r>
+        <w:rPr>
+          <w:rFonts w:eastAsia="Times New Roman" w:cstheme="minorHAnsi"/>
+        </w:rPr>
+        <w:t>)</w:t>
+      </w:r>
+    </w:p>
+    <w:p>
+      <w:pPr>
+        <w:pStyle w:val="ListParagraph"/>
+        <w:tabs>
+          <w:tab w:val="left" w:pos="916"/>
+          <w:tab w:val="left" w:pos="1832"/>
+          <w:tab w:val="left" w:pos="2748"/>
+          <w:tab w:val="left" w:pos="3664"/>
+          <w:tab w:val="left" w:pos="4580"/>
+          <w:tab w:val="left" w:pos="5496"/>
+          <w:tab w:val="left" w:pos="6412"/>
+          <w:tab w:val="left" w:pos="7328"/>
+          <w:tab w:val="left" w:pos="8244"/>
+          <w:tab w:val="left" w:pos="9160"/>
+          <w:tab w:val="left" w:pos="10076"/>
+          <w:tab w:val="left" w:pos="10992"/>
+          <w:tab w:val="left" w:pos="11908"/>
+          <w:tab w:val="left" w:pos="12824"/>
+          <w:tab w:val="left" w:pos="13740"/>
+          <w:tab w:val="left" w:pos="14656"/>
+        </w:tabs>
+        <w:spacing w:after="0" w:line="240" w:lineRule="auto"/>
+        <w:rPr>
+          <w:rFonts w:eastAsia="Times New Roman" w:cstheme="minorHAnsi"/>
+        </w:rPr>
+      </w:pPr>
+      <w:r>
+        <w:rPr>
+          <w:rFonts w:eastAsia="Times New Roman" w:cstheme="minorHAnsi"/>
+        </w:rPr>
+        <w:t xml:space="preserve">    </w:t>
+      </w:r>
+      <w:proofErr w:type="gramStart"/>
+      <w:r>
+        <w:rPr>
+          <w:rFonts w:eastAsia="Times New Roman" w:cstheme="minorHAnsi"/>
+        </w:rPr>
+        <w:t>.</w:t>
+      </w:r>
+      <w:proofErr w:type="spellStart"/>
+      <w:r>
+        <w:rPr>
+          <w:rFonts w:eastAsia="Times New Roman" w:cstheme="minorHAnsi"/>
+        </w:rPr>
+        <w:t>HasOne</w:t>
+      </w:r>
+      <w:proofErr w:type="spellEnd"/>
+      <w:proofErr w:type="gramEnd"/>
+      <w:r>
+        <w:rPr>
+          <w:rFonts w:eastAsia="Times New Roman" w:cstheme="minorHAnsi"/>
+        </w:rPr>
+        <w:t xml:space="preserve">(d =&gt; </w:t>
+      </w:r>
+      <w:proofErr w:type="spellStart"/>
+      <w:r>
+        <w:rPr>
+          <w:rFonts w:eastAsia="Times New Roman" w:cstheme="minorHAnsi"/>
+        </w:rPr>
+        <w:t>d.Administrator</w:t>
+      </w:r>
+      <w:proofErr w:type="spellEnd"/>
+      <w:r>
+        <w:rPr>
+          <w:rFonts w:eastAsia="Times New Roman" w:cstheme="minorHAnsi"/>
+        </w:rPr>
+        <w:t>)</w:t>
+      </w:r>
+    </w:p>
+    <w:p>
+      <w:pPr>
+        <w:pStyle w:val="ListParagraph"/>
+        <w:tabs>
+          <w:tab w:val="left" w:pos="916"/>
+          <w:tab w:val="left" w:pos="1832"/>
+          <w:tab w:val="left" w:pos="2748"/>
+          <w:tab w:val="left" w:pos="3664"/>
+          <w:tab w:val="left" w:pos="4580"/>
+          <w:tab w:val="left" w:pos="5496"/>
+          <w:tab w:val="left" w:pos="6412"/>
+          <w:tab w:val="left" w:pos="7328"/>
+          <w:tab w:val="left" w:pos="8244"/>
+          <w:tab w:val="left" w:pos="9160"/>
+          <w:tab w:val="left" w:pos="10076"/>
+          <w:tab w:val="left" w:pos="10992"/>
+          <w:tab w:val="left" w:pos="11908"/>
+          <w:tab w:val="left" w:pos="12824"/>
+          <w:tab w:val="left" w:pos="13740"/>
+          <w:tab w:val="left" w:pos="14656"/>
+        </w:tabs>
+        <w:spacing w:after="0" w:line="240" w:lineRule="auto"/>
+        <w:rPr>
+          <w:rFonts w:eastAsia="Times New Roman" w:cstheme="minorHAnsi"/>
+        </w:rPr>
+      </w:pPr>
+      <w:r>
+        <w:rPr>
+          <w:rFonts w:eastAsia="Times New Roman" w:cstheme="minorHAnsi"/>
+        </w:rPr>
+        <w:t xml:space="preserve">    </w:t>
+      </w:r>
+      <w:proofErr w:type="gramStart"/>
+      <w:r>
+        <w:rPr>
+          <w:rFonts w:eastAsia="Times New Roman" w:cstheme="minorHAnsi"/>
+        </w:rPr>
+        <w:t>.</w:t>
+      </w:r>
+      <w:proofErr w:type="spellStart"/>
+      <w:r>
+        <w:rPr>
+          <w:rFonts w:eastAsia="Times New Roman" w:cstheme="minorHAnsi"/>
+        </w:rPr>
+        <w:t>WithMany</w:t>
+      </w:r>
+      <w:proofErr w:type="spellEnd"/>
+      <w:proofErr w:type="gramEnd"/>
+      <w:r>
+        <w:rPr>
+          <w:rFonts w:eastAsia="Times New Roman" w:cstheme="minorHAnsi"/>
+        </w:rPr>
+        <w:t>()</w:t>
+      </w:r>
+    </w:p>
+    <w:p>
+      <w:pPr>
+        <w:pStyle w:val="ListParagraph"/>
+        <w:tabs>
+          <w:tab w:val="left" w:pos="916"/>
+          <w:tab w:val="left" w:pos="1832"/>
+          <w:tab w:val="left" w:pos="2748"/>
+          <w:tab w:val="left" w:pos="3664"/>
+          <w:tab w:val="left" w:pos="4580"/>
+          <w:tab w:val="left" w:pos="5496"/>
+          <w:tab w:val="left" w:pos="6412"/>
+          <w:tab w:val="left" w:pos="7328"/>
+          <w:tab w:val="left" w:pos="8244"/>
+          <w:tab w:val="left" w:pos="9160"/>
+          <w:tab w:val="left" w:pos="10076"/>
+          <w:tab w:val="left" w:pos="10992"/>
+          <w:tab w:val="left" w:pos="11908"/>
+          <w:tab w:val="left" w:pos="12824"/>
+          <w:tab w:val="left" w:pos="13740"/>
+          <w:tab w:val="left" w:pos="14656"/>
+        </w:tabs>
+        <w:spacing w:after="0" w:line="240" w:lineRule="auto"/>
+        <w:rPr>
+          <w:rFonts w:eastAsia="Times New Roman" w:cstheme="minorHAnsi"/>
+        </w:rPr>
+      </w:pPr>
+      <w:r>
+        <w:rPr>
+          <w:rFonts w:eastAsia="Times New Roman" w:cstheme="minorHAnsi"/>
+        </w:rPr>
+        <w:t xml:space="preserve">    </w:t>
+      </w:r>
+      <w:proofErr w:type="gramStart"/>
+      <w:r>
+        <w:rPr>
+          <w:rFonts w:eastAsia="Times New Roman" w:cstheme="minorHAnsi"/>
+        </w:rPr>
+        <w:t>.</w:t>
+      </w:r>
+      <w:proofErr w:type="spellStart"/>
+      <w:r>
+        <w:rPr>
+          <w:rFonts w:eastAsia="Times New Roman" w:cstheme="minorHAnsi"/>
+        </w:rPr>
+        <w:t>OnDelete</w:t>
+      </w:r>
+      <w:proofErr w:type="spellEnd"/>
+      <w:proofErr w:type="gramEnd"/>
+      <w:r>
+        <w:rPr>
+          <w:rFonts w:eastAsia="Times New Roman" w:cstheme="minorHAnsi"/>
+        </w:rPr>
+        <w:t>(</w:t>
+      </w:r>
+      <w:proofErr w:type="spellStart"/>
+      <w:r>
+        <w:rPr>
+          <w:rFonts w:eastAsia="Times New Roman" w:cstheme="minorHAnsi"/>
+        </w:rPr>
+        <w:t>DeleteBehavior.Restrict</w:t>
+      </w:r>
+      <w:proofErr w:type="spellEnd"/>
+      <w:r>
+        <w:rPr>
+          <w:rFonts w:eastAsia="Times New Roman" w:cstheme="minorHAnsi"/>
+        </w:rPr>
+        <w:t>)</w:t>
+      </w:r>
     </w:p>
     <w:p>
       <w:pPr>
@@ -880,13 +1467,39 @@
         <w:rPr>
           <w:rFonts w:eastAsia="Times New Roman" w:cstheme="minorHAnsi"/>
         </w:rPr>
-        <w:lastRenderedPageBreak/>
-        <w:t>Briefly decribe the term FluentAPI.</w:t>
-      </w:r>
-    </w:p>
-    <w:p>
-      <w:pPr>
-        <w:pStyle w:val="ListParagraph"/>
+        <w:t xml:space="preserve">Briefly </w:t>
+      </w:r>
+      <w:proofErr w:type="spellStart"/>
+      <w:r>
+        <w:rPr>
+          <w:rFonts w:eastAsia="Times New Roman" w:cstheme="minorHAnsi"/>
+        </w:rPr>
+        <w:t>decribe</w:t>
+      </w:r>
+      <w:proofErr w:type="spellEnd"/>
+      <w:r>
+        <w:rPr>
+          <w:rFonts w:eastAsia="Times New Roman" w:cstheme="minorHAnsi"/>
+        </w:rPr>
+        <w:t xml:space="preserve"> the term </w:t>
+      </w:r>
+      <w:proofErr w:type="spellStart"/>
+      <w:r>
+        <w:rPr>
+          <w:rFonts w:eastAsia="Times New Roman" w:cstheme="minorHAnsi"/>
+        </w:rPr>
+        <w:t>FluentAPI</w:t>
+      </w:r>
+      <w:proofErr w:type="spellEnd"/>
+      <w:r>
+        <w:rPr>
+          <w:rFonts w:eastAsia="Times New Roman" w:cstheme="minorHAnsi"/>
+        </w:rPr>
+        <w:t>.</w:t>
+      </w:r>
+    </w:p>
+    <w:p>
+      <w:pPr>
         <w:tabs>
           <w:tab w:val="left" w:pos="916"/>
           <w:tab w:val="left" w:pos="1832"/>
@@ -910,6 +1523,13 @@
           <w:rFonts w:eastAsia="Times New Roman" w:cstheme="minorHAnsi"/>
         </w:rPr>
       </w:pPr>
+      <w:r>
+        <w:rPr>
+          <w:rFonts w:eastAsia="Times New Roman" w:cstheme="minorHAnsi"/>
+        </w:rPr>
+        <w:tab/>
+        <w:t>A tool that allows you to string multiple methods together. This is used to replace attributes and replace EF Core configuration.</w:t>
+      </w:r>
     </w:p>
     <w:p>
       <w:pPr>
@@ -936,8 +1556,6 @@
           <w:rFonts w:eastAsia="Times New Roman" w:cstheme="minorHAnsi"/>
         </w:rPr>
       </w:pPr>
-      <w:bookmarkStart w:id="0" w:name="_GoBack"/>
-      <w:bookmarkEnd w:id="0"/>
     </w:p>
     <w:p>
       <w:pPr>
@@ -987,21 +1605,11 @@
           <w:szCs w:val="22"/>
         </w:rPr>
       </w:pPr>
-    </w:p>
-    <w:p>
-      <w:pPr>
-        <w:pStyle w:val="NormalWeb"/>
-        <w:spacing w:before="0" w:beforeAutospacing="0" w:after="0" w:afterAutospacing="0"/>
-        <w:ind w:left="360"/>
-        <w:rPr>
-          <w:rFonts w:ascii="Calibri" w:hAnsi="Calibri" w:cs="Calibri"/>
-          <w:sz w:val="22"/>
-          <w:szCs w:val="22"/>
-        </w:rPr>
-      </w:pPr>
+      <w:bookmarkStart w:id="0" w:name="_GoBack"/>
+      <w:bookmarkEnd w:id="0"/>
     </w:p>
     <w:sectPr>
-      <w:headerReference w:type="default" r:id="rId7"/>
+      <w:headerReference w:type="default" r:id="rId9"/>
       <w:pgSz w:w="12240" w:h="15840"/>
       <w:pgMar w:top="1440" w:right="1440" w:bottom="1440" w:left="1440" w:header="720" w:footer="720" w:gutter="0"/>
       <w:cols w:space="720"/>
@@ -1012,7 +1620,7 @@
 </file>
 
 <file path=word/endnotes.xml><?xml version="1.0" encoding="utf-8"?>
-<w:endnotes xmlns:wpc="http://schemas.microsoft.com/office/word/2010/wordprocessingCanvas" xmlns:cx="http://schemas.microsoft.com/office/drawing/2014/chartex" xmlns:cx1="http://schemas.microsoft.com/office/drawing/2015/9/8/chartex" xmlns:mc="http://schemas.openxmlformats.org/markup-compatibility/2006" xmlns:o="urn:schemas-microsoft-com:office:office" xmlns:r="http://schemas.openxmlformats.org/officeDocument/2006/relationships" xmlns:m="http://schemas.openxmlformats.org/officeDocument/2006/math" xmlns:v="urn:schemas-microsoft-com:vml" xmlns:wp14="http://schemas.microsoft.com/office/word/2010/wordprocessingDrawing" xmlns:wp="http://schemas.openxmlformats.org/drawingml/2006/wordprocessingDrawing" xmlns:w10="urn:schemas-microsoft-com:office:word" xmlns:w="http://schemas.openxmlformats.org/wordprocessingml/2006/main" xmlns:w14="http://schemas.microsoft.com/office/word/2010/wordml" xmlns:w15="http://schemas.microsoft.com/office/word/2012/wordml" xmlns:w16se="http://schemas.microsoft.com/office/word/2015/wordml/symex" xmlns:wpg="http://schemas.microsoft.com/office/word/2010/wordprocessingGroup" xmlns:wpi="http://schemas.microsoft.com/office/word/2010/wordprocessingInk" xmlns:wne="http://schemas.microsoft.com/office/word/2006/wordml" xmlns:wps="http://schemas.microsoft.com/office/word/2010/wordprocessingShape" mc:Ignorable="w14 w15 w16se wp14">
+<w:endnotes xmlns:wpc="http://schemas.microsoft.com/office/word/2010/wordprocessingCanvas" xmlns:cx="http://schemas.microsoft.com/office/drawing/2014/chartex" xmlns:cx1="http://schemas.microsoft.com/office/drawing/2015/9/8/chartex" xmlns:cx2="http://schemas.microsoft.com/office/drawing/2015/10/21/chartex" xmlns:cx3="http://schemas.microsoft.com/office/drawing/2016/5/9/chartex" xmlns:cx4="http://schemas.microsoft.com/office/drawing/2016/5/10/chartex" xmlns:cx5="http://schemas.microsoft.com/office/drawing/2016/5/11/chartex" xmlns:cx6="http://schemas.microsoft.com/office/drawing/2016/5/12/chartex" xmlns:cx7="http://schemas.microsoft.com/office/drawing/2016/5/13/chartex" xmlns:cx8="http://schemas.microsoft.com/office/drawing/2016/5/14/chartex" xmlns:mc="http://schemas.openxmlformats.org/markup-compatibility/2006" xmlns:aink="http://schemas.microsoft.com/office/drawing/2016/ink" xmlns:am3d="http://schemas.microsoft.com/office/drawing/2017/model3d" xmlns:o="urn:schemas-microsoft-com:office:office" xmlns:r="http://schemas.openxmlformats.org/officeDocument/2006/relationships" xmlns:m="http://schemas.openxmlformats.org/officeDocument/2006/math" xmlns:v="urn:schemas-microsoft-com:vml" xmlns:wp14="http://schemas.microsoft.com/office/word/2010/wordprocessingDrawing" xmlns:wp="http://schemas.openxmlformats.org/drawingml/2006/wordprocessingDrawing" xmlns:w10="urn:schemas-microsoft-com:office:word" xmlns:w="http://schemas.openxmlformats.org/wordprocessingml/2006/main" xmlns:w14="http://schemas.microsoft.com/office/word/2010/wordml" xmlns:w15="http://schemas.microsoft.com/office/word/2012/wordml" xmlns:w16cid="http://schemas.microsoft.com/office/word/2016/wordml/cid" xmlns:w16se="http://schemas.microsoft.com/office/word/2015/wordml/symex" xmlns:wpg="http://schemas.microsoft.com/office/word/2010/wordprocessingGroup" xmlns:wpi="http://schemas.microsoft.com/office/word/2010/wordprocessingInk" xmlns:wne="http://schemas.microsoft.com/office/word/2006/wordml" xmlns:wps="http://schemas.microsoft.com/office/word/2010/wordprocessingShape" mc:Ignorable="w14 w15 w16se w16cid wp14">
   <w:endnote w:type="separator" w:id="-1">
     <w:p>
       <w:pPr>
@@ -1037,7 +1645,7 @@
 </file>
 
 <file path=word/footnotes.xml><?xml version="1.0" encoding="utf-8"?>
-<w:footnotes xmlns:wpc="http://schemas.microsoft.com/office/word/2010/wordprocessingCanvas" xmlns:cx="http://schemas.microsoft.com/office/drawing/2014/chartex" xmlns:cx1="http://schemas.microsoft.com/office/drawing/2015/9/8/chartex" xmlns:mc="http://schemas.openxmlformats.org/markup-compatibility/2006" xmlns:o="urn:schemas-microsoft-com:office:office" xmlns:r="http://schemas.openxmlformats.org/officeDocument/2006/relationships" xmlns:m="http://schemas.openxmlformats.org/officeDocument/2006/math" xmlns:v="urn:schemas-microsoft-com:vml" xmlns:wp14="http://schemas.microsoft.com/office/word/2010/wordprocessingDrawing" xmlns:wp="http://schemas.openxmlformats.org/drawingml/2006/wordprocessingDrawing" xmlns:w10="urn:schemas-microsoft-com:office:word" xmlns:w="http://schemas.openxmlformats.org/wordprocessingml/2006/main" xmlns:w14="http://schemas.microsoft.com/office/word/2010/wordml" xmlns:w15="http://schemas.microsoft.com/office/word/2012/wordml" xmlns:w16se="http://schemas.microsoft.com/office/word/2015/wordml/symex" xmlns:wpg="http://schemas.microsoft.com/office/word/2010/wordprocessingGroup" xmlns:wpi="http://schemas.microsoft.com/office/word/2010/wordprocessingInk" xmlns:wne="http://schemas.microsoft.com/office/word/2006/wordml" xmlns:wps="http://schemas.microsoft.com/office/word/2010/wordprocessingShape" mc:Ignorable="w14 w15 w16se wp14">
+<w:footnotes xmlns:wpc="http://schemas.microsoft.com/office/word/2010/wordprocessingCanvas" xmlns:cx="http://schemas.microsoft.com/office/drawing/2014/chartex" xmlns:cx1="http://schemas.microsoft.com/office/drawing/2015/9/8/chartex" xmlns:cx2="http://schemas.microsoft.com/office/drawing/2015/10/21/chartex" xmlns:cx3="http://schemas.microsoft.com/office/drawing/2016/5/9/chartex" xmlns:cx4="http://schemas.microsoft.com/office/drawing/2016/5/10/chartex" xmlns:cx5="http://schemas.microsoft.com/office/drawing/2016/5/11/chartex" xmlns:cx6="http://schemas.microsoft.com/office/drawing/2016/5/12/chartex" xmlns:cx7="http://schemas.microsoft.com/office/drawing/2016/5/13/chartex" xmlns:cx8="http://schemas.microsoft.com/office/drawing/2016/5/14/chartex" xmlns:mc="http://schemas.openxmlformats.org/markup-compatibility/2006" xmlns:aink="http://schemas.microsoft.com/office/drawing/2016/ink" xmlns:am3d="http://schemas.microsoft.com/office/drawing/2017/model3d" xmlns:o="urn:schemas-microsoft-com:office:office" xmlns:r="http://schemas.openxmlformats.org/officeDocument/2006/relationships" xmlns:m="http://schemas.openxmlformats.org/officeDocument/2006/math" xmlns:v="urn:schemas-microsoft-com:vml" xmlns:wp14="http://schemas.microsoft.com/office/word/2010/wordprocessingDrawing" xmlns:wp="http://schemas.openxmlformats.org/drawingml/2006/wordprocessingDrawing" xmlns:w10="urn:schemas-microsoft-com:office:word" xmlns:w="http://schemas.openxmlformats.org/wordprocessingml/2006/main" xmlns:w14="http://schemas.microsoft.com/office/word/2010/wordml" xmlns:w15="http://schemas.microsoft.com/office/word/2012/wordml" xmlns:w16cid="http://schemas.microsoft.com/office/word/2016/wordml/cid" xmlns:w16se="http://schemas.microsoft.com/office/word/2015/wordml/symex" xmlns:wpg="http://schemas.microsoft.com/office/word/2010/wordprocessingGroup" xmlns:wpi="http://schemas.microsoft.com/office/word/2010/wordprocessingInk" xmlns:wne="http://schemas.microsoft.com/office/word/2006/wordml" xmlns:wps="http://schemas.microsoft.com/office/word/2010/wordprocessingShape" mc:Ignorable="w14 w15 w16se w16cid wp14">
   <w:footnote w:type="separator" w:id="-1">
     <w:p>
       <w:pPr>
@@ -1062,7 +1670,7 @@
 </file>
 
 <file path=word/header1.xml><?xml version="1.0" encoding="utf-8"?>
-<w:hdr xmlns:wpc="http://schemas.microsoft.com/office/word/2010/wordprocessingCanvas" xmlns:cx="http://schemas.microsoft.com/office/drawing/2014/chartex" xmlns:cx1="http://schemas.microsoft.com/office/drawing/2015/9/8/chartex" xmlns:mc="http://schemas.openxmlformats.org/markup-compatibility/2006" xmlns:o="urn:schemas-microsoft-com:office:office" xmlns:r="http://schemas.openxmlformats.org/officeDocument/2006/relationships" xmlns:m="http://schemas.openxmlformats.org/officeDocument/2006/math" xmlns:v="urn:schemas-microsoft-com:vml" xmlns:wp14="http://schemas.microsoft.com/office/word/2010/wordprocessingDrawing" xmlns:wp="http://schemas.openxmlformats.org/drawingml/2006/wordprocessingDrawing" xmlns:w10="urn:schemas-microsoft-com:office:word" xmlns:w="http://schemas.openxmlformats.org/wordprocessingml/2006/main" xmlns:w14="http://schemas.microsoft.com/office/word/2010/wordml" xmlns:w15="http://schemas.microsoft.com/office/word/2012/wordml" xmlns:w16se="http://schemas.microsoft.com/office/word/2015/wordml/symex" xmlns:wpg="http://schemas.microsoft.com/office/word/2010/wordprocessingGroup" xmlns:wpi="http://schemas.microsoft.com/office/word/2010/wordprocessingInk" xmlns:wne="http://schemas.microsoft.com/office/word/2006/wordml" xmlns:wps="http://schemas.microsoft.com/office/word/2010/wordprocessingShape" mc:Ignorable="w14 w15 w16se wp14">
+<w:hdr xmlns:wpc="http://schemas.microsoft.com/office/word/2010/wordprocessingCanvas" xmlns:cx="http://schemas.microsoft.com/office/drawing/2014/chartex" xmlns:cx1="http://schemas.microsoft.com/office/drawing/2015/9/8/chartex" xmlns:cx2="http://schemas.microsoft.com/office/drawing/2015/10/21/chartex" xmlns:cx3="http://schemas.microsoft.com/office/drawing/2016/5/9/chartex" xmlns:cx4="http://schemas.microsoft.com/office/drawing/2016/5/10/chartex" xmlns:cx5="http://schemas.microsoft.com/office/drawing/2016/5/11/chartex" xmlns:cx6="http://schemas.microsoft.com/office/drawing/2016/5/12/chartex" xmlns:cx7="http://schemas.microsoft.com/office/drawing/2016/5/13/chartex" xmlns:cx8="http://schemas.microsoft.com/office/drawing/2016/5/14/chartex" xmlns:mc="http://schemas.openxmlformats.org/markup-compatibility/2006" xmlns:aink="http://schemas.microsoft.com/office/drawing/2016/ink" xmlns:am3d="http://schemas.microsoft.com/office/drawing/2017/model3d" xmlns:o="urn:schemas-microsoft-com:office:office" xmlns:r="http://schemas.openxmlformats.org/officeDocument/2006/relationships" xmlns:m="http://schemas.openxmlformats.org/officeDocument/2006/math" xmlns:v="urn:schemas-microsoft-com:vml" xmlns:wp14="http://schemas.microsoft.com/office/word/2010/wordprocessingDrawing" xmlns:wp="http://schemas.openxmlformats.org/drawingml/2006/wordprocessingDrawing" xmlns:w10="urn:schemas-microsoft-com:office:word" xmlns:w="http://schemas.openxmlformats.org/wordprocessingml/2006/main" xmlns:w14="http://schemas.microsoft.com/office/word/2010/wordml" xmlns:w15="http://schemas.microsoft.com/office/word/2012/wordml" xmlns:w16cid="http://schemas.microsoft.com/office/word/2016/wordml/cid" xmlns:w16se="http://schemas.microsoft.com/office/word/2015/wordml/symex" xmlns:wpg="http://schemas.microsoft.com/office/word/2010/wordprocessingGroup" xmlns:wpi="http://schemas.microsoft.com/office/word/2010/wordprocessingInk" xmlns:wne="http://schemas.microsoft.com/office/word/2006/wordml" xmlns:wps="http://schemas.microsoft.com/office/word/2010/wordprocessingShape" mc:Ignorable="w14 w15 w16se w16cid wp14">
   <w:p>
     <w:pPr>
       <w:pStyle w:val="Header"/>
@@ -1159,7 +1767,7 @@
 </file>
 
 <file path=word/numbering.xml><?xml version="1.0" encoding="utf-8"?>
-<w:numbering xmlns:wpc="http://schemas.microsoft.com/office/word/2010/wordprocessingCanvas" xmlns:cx="http://schemas.microsoft.com/office/drawing/2014/chartex" xmlns:cx1="http://schemas.microsoft.com/office/drawing/2015/9/8/chartex" xmlns:mc="http://schemas.openxmlformats.org/markup-compatibility/2006" xmlns:o="urn:schemas-microsoft-com:office:office" xmlns:r="http://schemas.openxmlformats.org/officeDocument/2006/relationships" xmlns:m="http://schemas.openxmlformats.org/officeDocument/2006/math" xmlns:v="urn:schemas-microsoft-com:vml" xmlns:wp14="http://schemas.microsoft.com/office/word/2010/wordprocessingDrawing" xmlns:wp="http://schemas.openxmlformats.org/drawingml/2006/wordprocessingDrawing" xmlns:w10="urn:schemas-microsoft-com:office:word" xmlns:w="http://schemas.openxmlformats.org/wordprocessingml/2006/main" xmlns:w14="http://schemas.microsoft.com/office/word/2010/wordml" xmlns:w15="http://schemas.microsoft.com/office/word/2012/wordml" xmlns:w16se="http://schemas.microsoft.com/office/word/2015/wordml/symex" xmlns:wpg="http://schemas.microsoft.com/office/word/2010/wordprocessingGroup" xmlns:wpi="http://schemas.microsoft.com/office/word/2010/wordprocessingInk" xmlns:wne="http://schemas.microsoft.com/office/word/2006/wordml" xmlns:wps="http://schemas.microsoft.com/office/word/2010/wordprocessingShape" mc:Ignorable="w14 w15 w16se wp14">
+<w:numbering xmlns:wpc="http://schemas.microsoft.com/office/word/2010/wordprocessingCanvas" xmlns:cx="http://schemas.microsoft.com/office/drawing/2014/chartex" xmlns:cx1="http://schemas.microsoft.com/office/drawing/2015/9/8/chartex" xmlns:cx2="http://schemas.microsoft.com/office/drawing/2015/10/21/chartex" xmlns:cx3="http://schemas.microsoft.com/office/drawing/2016/5/9/chartex" xmlns:cx4="http://schemas.microsoft.com/office/drawing/2016/5/10/chartex" xmlns:cx5="http://schemas.microsoft.com/office/drawing/2016/5/11/chartex" xmlns:cx6="http://schemas.microsoft.com/office/drawing/2016/5/12/chartex" xmlns:cx7="http://schemas.microsoft.com/office/drawing/2016/5/13/chartex" xmlns:cx8="http://schemas.microsoft.com/office/drawing/2016/5/14/chartex" xmlns:mc="http://schemas.openxmlformats.org/markup-compatibility/2006" xmlns:aink="http://schemas.microsoft.com/office/drawing/2016/ink" xmlns:am3d="http://schemas.microsoft.com/office/drawing/2017/model3d" xmlns:o="urn:schemas-microsoft-com:office:office" xmlns:r="http://schemas.openxmlformats.org/officeDocument/2006/relationships" xmlns:m="http://schemas.openxmlformats.org/officeDocument/2006/math" xmlns:v="urn:schemas-microsoft-com:vml" xmlns:wp14="http://schemas.microsoft.com/office/word/2010/wordprocessingDrawing" xmlns:wp="http://schemas.openxmlformats.org/drawingml/2006/wordprocessingDrawing" xmlns:w10="urn:schemas-microsoft-com:office:word" xmlns:w="http://schemas.openxmlformats.org/wordprocessingml/2006/main" xmlns:w14="http://schemas.microsoft.com/office/word/2010/wordml" xmlns:w15="http://schemas.microsoft.com/office/word/2012/wordml" xmlns:w16cid="http://schemas.microsoft.com/office/word/2016/wordml/cid" xmlns:w16se="http://schemas.microsoft.com/office/word/2015/wordml/symex" xmlns:wpg="http://schemas.microsoft.com/office/word/2010/wordprocessingGroup" xmlns:wpi="http://schemas.microsoft.com/office/word/2010/wordprocessingInk" xmlns:wne="http://schemas.microsoft.com/office/word/2006/wordml" xmlns:wps="http://schemas.microsoft.com/office/word/2010/wordprocessingShape" mc:Ignorable="w14 w15 w16se w16cid wp14">
   <w:abstractNum w:abstractNumId="0" w15:restartNumberingAfterBreak="0">
     <w:nsid w:val="27A76740"/>
     <w:multiLevelType w:val="hybridMultilevel"/>
@@ -1253,7 +1861,7 @@
 </file>
 
 <file path=word/styles.xml><?xml version="1.0" encoding="utf-8"?>
-<w:styles xmlns:mc="http://schemas.openxmlformats.org/markup-compatibility/2006" xmlns:r="http://schemas.openxmlformats.org/officeDocument/2006/relationships" xmlns:w="http://schemas.openxmlformats.org/wordprocessingml/2006/main" xmlns:w14="http://schemas.microsoft.com/office/word/2010/wordml" xmlns:w15="http://schemas.microsoft.com/office/word/2012/wordml" xmlns:w16se="http://schemas.microsoft.com/office/word/2015/wordml/symex" mc:Ignorable="w14 w15 w16se">
+<w:styles xmlns:mc="http://schemas.openxmlformats.org/markup-compatibility/2006" xmlns:r="http://schemas.openxmlformats.org/officeDocument/2006/relationships" xmlns:w="http://schemas.openxmlformats.org/wordprocessingml/2006/main" xmlns:w14="http://schemas.microsoft.com/office/word/2010/wordml" xmlns:w15="http://schemas.microsoft.com/office/word/2012/wordml" xmlns:w16cid="http://schemas.microsoft.com/office/word/2016/wordml/cid" xmlns:w16se="http://schemas.microsoft.com/office/word/2015/wordml/symex" mc:Ignorable="w14 w15 w16se w16cid">
   <w:docDefaults>
     <w:rPrDefault>
       <w:rPr>
@@ -1269,7 +1877,7 @@
       </w:pPr>
     </w:pPrDefault>
   </w:docDefaults>
-  <w:latentStyles w:defLockedState="0" w:defUIPriority="99" w:defSemiHidden="0" w:defUnhideWhenUsed="0" w:defQFormat="0" w:count="371">
+  <w:latentStyles w:defLockedState="0" w:defUIPriority="99" w:defSemiHidden="0" w:defUnhideWhenUsed="0" w:defQFormat="0" w:count="375">
     <w:lsdException w:name="Normal" w:uiPriority="0" w:qFormat="1"/>
     <w:lsdException w:name="heading 1" w:uiPriority="9" w:qFormat="1"/>
     <w:lsdException w:name="heading 2" w:semiHidden="1" w:uiPriority="9" w:unhideWhenUsed="1" w:qFormat="1"/>
@@ -1375,7 +1983,6 @@
     <w:lsdException w:name="HTML Sample" w:semiHidden="1" w:unhideWhenUsed="1"/>
     <w:lsdException w:name="HTML Typewriter" w:semiHidden="1" w:unhideWhenUsed="1"/>
     <w:lsdException w:name="HTML Variable" w:semiHidden="1" w:unhideWhenUsed="1"/>
-    <w:lsdException w:name="Normal Table" w:semiHidden="1" w:unhideWhenUsed="1"/>
     <w:lsdException w:name="annotation subject" w:semiHidden="1" w:unhideWhenUsed="1"/>
     <w:lsdException w:name="No List" w:semiHidden="1" w:unhideWhenUsed="1"/>
     <w:lsdException w:name="Outline List 1" w:semiHidden="1" w:unhideWhenUsed="1"/>
@@ -1419,10 +2026,8 @@
     <w:lsdException w:name="Table Elegant" w:semiHidden="1" w:unhideWhenUsed="1"/>
     <w:lsdException w:name="Table Professional" w:semiHidden="1" w:unhideWhenUsed="1"/>
     <w:lsdException w:name="Table Subtle 1" w:semiHidden="1" w:unhideWhenUsed="1"/>
-    <w:lsdException w:name="Table Subtle 2" w:semiHidden="1" w:unhideWhenUsed="1"/>
     <w:lsdException w:name="Table Web 1" w:semiHidden="1" w:unhideWhenUsed="1"/>
     <w:lsdException w:name="Table Web 2" w:semiHidden="1" w:unhideWhenUsed="1"/>
-    <w:lsdException w:name="Table Web 3" w:semiHidden="1" w:unhideWhenUsed="1"/>
     <w:lsdException w:name="Balloon Text" w:semiHidden="1" w:unhideWhenUsed="1"/>
     <w:lsdException w:name="Table Grid" w:uiPriority="39"/>
     <w:lsdException w:name="Table Theme" w:semiHidden="1" w:unhideWhenUsed="1"/>
@@ -1641,6 +2246,10 @@
     <w:lsdException w:name="List Table 5 Dark Accent 6" w:uiPriority="50"/>
     <w:lsdException w:name="List Table 6 Colorful Accent 6" w:uiPriority="51"/>
     <w:lsdException w:name="List Table 7 Colorful Accent 6" w:uiPriority="52"/>
+    <w:lsdException w:name="Mention" w:semiHidden="1" w:unhideWhenUsed="1"/>
+    <w:lsdException w:name="Smart Hyperlink" w:semiHidden="1" w:unhideWhenUsed="1"/>
+    <w:lsdException w:name="Hashtag" w:semiHidden="1" w:unhideWhenUsed="1"/>
+    <w:lsdException w:name="Unresolved Mention" w:semiHidden="1" w:unhideWhenUsed="1"/>
   </w:latentStyles>
   <w:style w:type="paragraph" w:default="1" w:styleId="Normal">
     <w:name w:val="Normal"/>
@@ -1825,6 +2434,36 @@
       <w:rFonts w:ascii="Courier New" w:eastAsia="Times New Roman" w:hAnsi="Courier New" w:cs="Courier New"/>
       <w:sz w:val="20"/>
       <w:szCs w:val="20"/>
+    </w:rPr>
+  </w:style>
+  <w:style w:type="paragraph" w:styleId="BalloonText">
+    <w:name w:val="Balloon Text"/>
+    <w:basedOn w:val="Normal"/>
+    <w:link w:val="BalloonTextChar"/>
+    <w:uiPriority w:val="99"/>
+    <w:semiHidden/>
+    <w:unhideWhenUsed/>
+    <w:rsid w:val="003B4CF6"/>
+    <w:pPr>
+      <w:spacing w:after="0" w:line="240" w:lineRule="auto"/>
+    </w:pPr>
+    <w:rPr>
+      <w:rFonts w:ascii="Segoe UI" w:hAnsi="Segoe UI" w:cs="Segoe UI"/>
+      <w:sz w:val="18"/>
+      <w:szCs w:val="18"/>
+    </w:rPr>
+  </w:style>
+  <w:style w:type="character" w:customStyle="1" w:styleId="BalloonTextChar">
+    <w:name w:val="Balloon Text Char"/>
+    <w:basedOn w:val="DefaultParagraphFont"/>
+    <w:link w:val="BalloonText"/>
+    <w:uiPriority w:val="99"/>
+    <w:semiHidden/>
+    <w:rsid w:val="003B4CF6"/>
+    <w:rPr>
+      <w:rFonts w:ascii="Segoe UI" w:hAnsi="Segoe UI" w:cs="Segoe UI"/>
+      <w:sz w:val="18"/>
+      <w:szCs w:val="18"/>
     </w:rPr>
   </w:style>
 </w:styles>

</xml_diff>